<commit_message>
Health, Lives, Respawn, Stomper
Beginning health system - no UI yet
Lives system - Only prints when player dies
Respawn points - player respawns at most recent one after dying
Stomper trap - used to test health system.
</commit_message>
<xml_diff>
--- a/Assets/2.5 Platformer/Documents/2.5 Platformer GDD.docx
+++ b/Assets/2.5 Platformer/Documents/2.5 Platformer GDD.docx
@@ -199,7 +199,7 @@
             </w:rPr>
             <w:fldChar w:fldCharType="separate"/>
           </w:r>
-          <w:hyperlink w:anchor="_Toc172650690" w:history="1">
+          <w:hyperlink w:anchor="_Toc173837235" w:history="1">
             <w:r>
               <w:rPr>
                 <w:rStyle w:val="Hyperlink"/>
@@ -226,7 +226,7 @@
                 <w:noProof/>
                 <w:webHidden/>
               </w:rPr>
-              <w:instrText xml:space="preserve"> PAGEREF _Toc172650690 \h </w:instrText>
+              <w:instrText xml:space="preserve"> PAGEREF _Toc173837235 \h </w:instrText>
             </w:r>
             <w:r>
               <w:rPr>
@@ -269,7 +269,7 @@
               <w:color w:val="auto"/>
             </w:rPr>
           </w:pPr>
-          <w:hyperlink w:anchor="_Toc172650691" w:history="1">
+          <w:hyperlink w:anchor="_Toc173837236" w:history="1">
             <w:r>
               <w:rPr>
                 <w:rStyle w:val="Hyperlink"/>
@@ -296,7 +296,7 @@
                 <w:noProof/>
                 <w:webHidden/>
               </w:rPr>
-              <w:instrText xml:space="preserve"> PAGEREF _Toc172650691 \h </w:instrText>
+              <w:instrText xml:space="preserve"> PAGEREF _Toc173837236 \h </w:instrText>
             </w:r>
             <w:r>
               <w:rPr>
@@ -339,7 +339,7 @@
               <w:color w:val="auto"/>
             </w:rPr>
           </w:pPr>
-          <w:hyperlink w:anchor="_Toc172650692" w:history="1">
+          <w:hyperlink w:anchor="_Toc173837237" w:history="1">
             <w:r>
               <w:rPr>
                 <w:rStyle w:val="Hyperlink"/>
@@ -366,7 +366,7 @@
                 <w:noProof/>
                 <w:webHidden/>
               </w:rPr>
-              <w:instrText xml:space="preserve"> PAGEREF _Toc172650692 \h </w:instrText>
+              <w:instrText xml:space="preserve"> PAGEREF _Toc173837237 \h </w:instrText>
             </w:r>
             <w:r>
               <w:rPr>
@@ -409,7 +409,7 @@
               <w:color w:val="auto"/>
             </w:rPr>
           </w:pPr>
-          <w:hyperlink w:anchor="_Toc172650693" w:history="1">
+          <w:hyperlink w:anchor="_Toc173837238" w:history="1">
             <w:r>
               <w:rPr>
                 <w:rStyle w:val="Hyperlink"/>
@@ -436,7 +436,7 @@
                 <w:noProof/>
                 <w:webHidden/>
               </w:rPr>
-              <w:instrText xml:space="preserve"> PAGEREF _Toc172650693 \h </w:instrText>
+              <w:instrText xml:space="preserve"> PAGEREF _Toc173837238 \h </w:instrText>
             </w:r>
             <w:r>
               <w:rPr>
@@ -479,7 +479,7 @@
               <w:color w:val="auto"/>
             </w:rPr>
           </w:pPr>
-          <w:hyperlink w:anchor="_Toc172650694" w:history="1">
+          <w:hyperlink w:anchor="_Toc173837239" w:history="1">
             <w:r>
               <w:rPr>
                 <w:rStyle w:val="Hyperlink"/>
@@ -506,7 +506,7 @@
                 <w:noProof/>
                 <w:webHidden/>
               </w:rPr>
-              <w:instrText xml:space="preserve"> PAGEREF _Toc172650694 \h </w:instrText>
+              <w:instrText xml:space="preserve"> PAGEREF _Toc173837239 \h </w:instrText>
             </w:r>
             <w:r>
               <w:rPr>
@@ -549,7 +549,7 @@
               <w:color w:val="auto"/>
             </w:rPr>
           </w:pPr>
-          <w:hyperlink w:anchor="_Toc172650695" w:history="1">
+          <w:hyperlink w:anchor="_Toc173837240" w:history="1">
             <w:r>
               <w:rPr>
                 <w:rStyle w:val="Hyperlink"/>
@@ -576,7 +576,7 @@
                 <w:noProof/>
                 <w:webHidden/>
               </w:rPr>
-              <w:instrText xml:space="preserve"> PAGEREF _Toc172650695 \h </w:instrText>
+              <w:instrText xml:space="preserve"> PAGEREF _Toc173837240 \h </w:instrText>
             </w:r>
             <w:r>
               <w:rPr>
@@ -619,7 +619,7 @@
               <w:color w:val="auto"/>
             </w:rPr>
           </w:pPr>
-          <w:hyperlink w:anchor="_Toc172650696" w:history="1">
+          <w:hyperlink w:anchor="_Toc173837241" w:history="1">
             <w:r>
               <w:rPr>
                 <w:rStyle w:val="Hyperlink"/>
@@ -646,7 +646,7 @@
                 <w:noProof/>
                 <w:webHidden/>
               </w:rPr>
-              <w:instrText xml:space="preserve"> PAGEREF _Toc172650696 \h </w:instrText>
+              <w:instrText xml:space="preserve"> PAGEREF _Toc173837241 \h </w:instrText>
             </w:r>
             <w:r>
               <w:rPr>
@@ -689,7 +689,7 @@
               <w:color w:val="auto"/>
             </w:rPr>
           </w:pPr>
-          <w:hyperlink w:anchor="_Toc172650697" w:history="1">
+          <w:hyperlink w:anchor="_Toc173837242" w:history="1">
             <w:r>
               <w:rPr>
                 <w:rStyle w:val="Hyperlink"/>
@@ -716,7 +716,7 @@
                 <w:noProof/>
                 <w:webHidden/>
               </w:rPr>
-              <w:instrText xml:space="preserve"> PAGEREF _Toc172650697 \h </w:instrText>
+              <w:instrText xml:space="preserve"> PAGEREF _Toc173837242 \h </w:instrText>
             </w:r>
             <w:r>
               <w:rPr>
@@ -754,10 +754,12 @@
               <w:tab w:val="right" w:leader="dot" w:pos="9350"/>
             </w:tabs>
             <w:rPr>
+              <w:rFonts w:asciiTheme="minorHAnsi" w:eastAsiaTheme="minorEastAsia" w:hAnsiTheme="minorHAnsi" w:cstheme="minorBidi"/>
               <w:noProof/>
+              <w:color w:val="auto"/>
             </w:rPr>
           </w:pPr>
-          <w:hyperlink w:anchor="_Toc172650698" w:history="1">
+          <w:hyperlink w:anchor="_Toc173837243" w:history="1">
             <w:r>
               <w:rPr>
                 <w:rStyle w:val="Hyperlink"/>
@@ -784,7 +786,7 @@
                 <w:noProof/>
                 <w:webHidden/>
               </w:rPr>
-              <w:instrText xml:space="preserve"> PAGEREF _Toc172650698 \h </w:instrText>
+              <w:instrText xml:space="preserve"> PAGEREF _Toc173837243 \h </w:instrText>
             </w:r>
             <w:r>
               <w:rPr>
@@ -822,10 +824,12 @@
               <w:tab w:val="right" w:leader="dot" w:pos="9350"/>
             </w:tabs>
             <w:rPr>
+              <w:rFonts w:asciiTheme="minorHAnsi" w:eastAsiaTheme="minorEastAsia" w:hAnsiTheme="minorHAnsi" w:cstheme="minorBidi"/>
               <w:noProof/>
+              <w:color w:val="auto"/>
             </w:rPr>
           </w:pPr>
-          <w:hyperlink w:anchor="_Toc172650699" w:history="1">
+          <w:hyperlink w:anchor="_Toc173837244" w:history="1">
             <w:r>
               <w:rPr>
                 <w:rStyle w:val="Hyperlink"/>
@@ -852,7 +856,7 @@
                 <w:noProof/>
                 <w:webHidden/>
               </w:rPr>
-              <w:instrText xml:space="preserve"> PAGEREF _Toc172650699 \h </w:instrText>
+              <w:instrText xml:space="preserve"> PAGEREF _Toc173837244 \h </w:instrText>
             </w:r>
             <w:r>
               <w:rPr>
@@ -890,10 +894,12 @@
               <w:tab w:val="right" w:leader="dot" w:pos="9350"/>
             </w:tabs>
             <w:rPr>
+              <w:rFonts w:asciiTheme="minorHAnsi" w:eastAsiaTheme="minorEastAsia" w:hAnsiTheme="minorHAnsi" w:cstheme="minorBidi"/>
               <w:noProof/>
+              <w:color w:val="auto"/>
             </w:rPr>
           </w:pPr>
-          <w:hyperlink w:anchor="_Toc172650700" w:history="1">
+          <w:hyperlink w:anchor="_Toc173837245" w:history="1">
             <w:r>
               <w:rPr>
                 <w:rStyle w:val="Hyperlink"/>
@@ -920,7 +926,7 @@
                 <w:noProof/>
                 <w:webHidden/>
               </w:rPr>
-              <w:instrText xml:space="preserve"> PAGEREF _Toc172650700 \h </w:instrText>
+              <w:instrText xml:space="preserve"> PAGEREF _Toc173837245 \h </w:instrText>
             </w:r>
             <w:r>
               <w:rPr>
@@ -958,10 +964,12 @@
               <w:tab w:val="right" w:leader="dot" w:pos="9350"/>
             </w:tabs>
             <w:rPr>
+              <w:rFonts w:asciiTheme="minorHAnsi" w:eastAsiaTheme="minorEastAsia" w:hAnsiTheme="minorHAnsi" w:cstheme="minorBidi"/>
               <w:noProof/>
+              <w:color w:val="auto"/>
             </w:rPr>
           </w:pPr>
-          <w:hyperlink w:anchor="_Toc172650701" w:history="1">
+          <w:hyperlink w:anchor="_Toc173837246" w:history="1">
             <w:r>
               <w:rPr>
                 <w:rStyle w:val="Hyperlink"/>
@@ -988,7 +996,7 @@
                 <w:noProof/>
                 <w:webHidden/>
               </w:rPr>
-              <w:instrText xml:space="preserve"> PAGEREF _Toc172650701 \h </w:instrText>
+              <w:instrText xml:space="preserve"> PAGEREF _Toc173837246 \h </w:instrText>
             </w:r>
             <w:r>
               <w:rPr>
@@ -1026,10 +1034,12 @@
               <w:tab w:val="right" w:leader="dot" w:pos="9350"/>
             </w:tabs>
             <w:rPr>
+              <w:rFonts w:asciiTheme="minorHAnsi" w:eastAsiaTheme="minorEastAsia" w:hAnsiTheme="minorHAnsi" w:cstheme="minorBidi"/>
               <w:noProof/>
+              <w:color w:val="auto"/>
             </w:rPr>
           </w:pPr>
-          <w:hyperlink w:anchor="_Toc172650702" w:history="1">
+          <w:hyperlink w:anchor="_Toc173837247" w:history="1">
             <w:r>
               <w:rPr>
                 <w:rStyle w:val="Hyperlink"/>
@@ -1056,7 +1066,7 @@
                 <w:noProof/>
                 <w:webHidden/>
               </w:rPr>
-              <w:instrText xml:space="preserve"> PAGEREF _Toc172650702 \h </w:instrText>
+              <w:instrText xml:space="preserve"> PAGEREF _Toc173837247 \h </w:instrText>
             </w:r>
             <w:r>
               <w:rPr>
@@ -1094,10 +1104,12 @@
               <w:tab w:val="right" w:leader="dot" w:pos="9350"/>
             </w:tabs>
             <w:rPr>
+              <w:rFonts w:asciiTheme="minorHAnsi" w:eastAsiaTheme="minorEastAsia" w:hAnsiTheme="minorHAnsi" w:cstheme="minorBidi"/>
               <w:noProof/>
+              <w:color w:val="auto"/>
             </w:rPr>
           </w:pPr>
-          <w:hyperlink w:anchor="_Toc172650703" w:history="1">
+          <w:hyperlink w:anchor="_Toc173837248" w:history="1">
             <w:r>
               <w:rPr>
                 <w:rStyle w:val="Hyperlink"/>
@@ -1124,7 +1136,7 @@
                 <w:noProof/>
                 <w:webHidden/>
               </w:rPr>
-              <w:instrText xml:space="preserve"> PAGEREF _Toc172650703 \h </w:instrText>
+              <w:instrText xml:space="preserve"> PAGEREF _Toc173837248 \h </w:instrText>
             </w:r>
             <w:r>
               <w:rPr>
@@ -1162,10 +1174,12 @@
               <w:tab w:val="right" w:leader="dot" w:pos="9350"/>
             </w:tabs>
             <w:rPr>
+              <w:rFonts w:asciiTheme="minorHAnsi" w:eastAsiaTheme="minorEastAsia" w:hAnsiTheme="minorHAnsi" w:cstheme="minorBidi"/>
               <w:noProof/>
+              <w:color w:val="auto"/>
             </w:rPr>
           </w:pPr>
-          <w:hyperlink w:anchor="_Toc172650704" w:history="1">
+          <w:hyperlink w:anchor="_Toc173837249" w:history="1">
             <w:r>
               <w:rPr>
                 <w:rStyle w:val="Hyperlink"/>
@@ -1192,7 +1206,7 @@
                 <w:noProof/>
                 <w:webHidden/>
               </w:rPr>
-              <w:instrText xml:space="preserve"> PAGEREF _Toc172650704 \h </w:instrText>
+              <w:instrText xml:space="preserve"> PAGEREF _Toc173837249 \h </w:instrText>
             </w:r>
             <w:r>
               <w:rPr>
@@ -1230,10 +1244,12 @@
               <w:tab w:val="right" w:leader="dot" w:pos="9350"/>
             </w:tabs>
             <w:rPr>
+              <w:rFonts w:asciiTheme="minorHAnsi" w:eastAsiaTheme="minorEastAsia" w:hAnsiTheme="minorHAnsi" w:cstheme="minorBidi"/>
               <w:noProof/>
+              <w:color w:val="auto"/>
             </w:rPr>
           </w:pPr>
-          <w:hyperlink w:anchor="_Toc172650705" w:history="1">
+          <w:hyperlink w:anchor="_Toc173837250" w:history="1">
             <w:r>
               <w:rPr>
                 <w:rStyle w:val="Hyperlink"/>
@@ -1260,7 +1276,7 @@
                 <w:noProof/>
                 <w:webHidden/>
               </w:rPr>
-              <w:instrText xml:space="preserve"> PAGEREF _Toc172650705 \h </w:instrText>
+              <w:instrText xml:space="preserve"> PAGEREF _Toc173837250 \h </w:instrText>
             </w:r>
             <w:r>
               <w:rPr>
@@ -1298,10 +1314,12 @@
               <w:tab w:val="right" w:leader="dot" w:pos="9350"/>
             </w:tabs>
             <w:rPr>
+              <w:rFonts w:asciiTheme="minorHAnsi" w:eastAsiaTheme="minorEastAsia" w:hAnsiTheme="minorHAnsi" w:cstheme="minorBidi"/>
               <w:noProof/>
+              <w:color w:val="auto"/>
             </w:rPr>
           </w:pPr>
-          <w:hyperlink w:anchor="_Toc172650706" w:history="1">
+          <w:hyperlink w:anchor="_Toc173837251" w:history="1">
             <w:r>
               <w:rPr>
                 <w:rStyle w:val="Hyperlink"/>
@@ -1328,7 +1346,7 @@
                 <w:noProof/>
                 <w:webHidden/>
               </w:rPr>
-              <w:instrText xml:space="preserve"> PAGEREF _Toc172650706 \h </w:instrText>
+              <w:instrText xml:space="preserve"> PAGEREF _Toc173837251 \h </w:instrText>
             </w:r>
             <w:r>
               <w:rPr>
@@ -1366,10 +1384,12 @@
               <w:tab w:val="right" w:leader="dot" w:pos="9350"/>
             </w:tabs>
             <w:rPr>
+              <w:rFonts w:asciiTheme="minorHAnsi" w:eastAsiaTheme="minorEastAsia" w:hAnsiTheme="minorHAnsi" w:cstheme="minorBidi"/>
               <w:noProof/>
+              <w:color w:val="auto"/>
             </w:rPr>
           </w:pPr>
-          <w:hyperlink w:anchor="_Toc172650707" w:history="1">
+          <w:hyperlink w:anchor="_Toc173837252" w:history="1">
             <w:r>
               <w:rPr>
                 <w:rStyle w:val="Hyperlink"/>
@@ -1396,7 +1416,7 @@
                 <w:noProof/>
                 <w:webHidden/>
               </w:rPr>
-              <w:instrText xml:space="preserve"> PAGEREF _Toc172650707 \h </w:instrText>
+              <w:instrText xml:space="preserve"> PAGEREF _Toc173837252 \h </w:instrText>
             </w:r>
             <w:r>
               <w:rPr>
@@ -1434,10 +1454,12 @@
               <w:tab w:val="right" w:leader="dot" w:pos="9350"/>
             </w:tabs>
             <w:rPr>
+              <w:rFonts w:asciiTheme="minorHAnsi" w:eastAsiaTheme="minorEastAsia" w:hAnsiTheme="minorHAnsi" w:cstheme="minorBidi"/>
               <w:noProof/>
+              <w:color w:val="auto"/>
             </w:rPr>
           </w:pPr>
-          <w:hyperlink w:anchor="_Toc172650708" w:history="1">
+          <w:hyperlink w:anchor="_Toc173837253" w:history="1">
             <w:r>
               <w:rPr>
                 <w:rStyle w:val="Hyperlink"/>
@@ -1464,7 +1486,7 @@
                 <w:noProof/>
                 <w:webHidden/>
               </w:rPr>
-              <w:instrText xml:space="preserve"> PAGEREF _Toc172650708 \h </w:instrText>
+              <w:instrText xml:space="preserve"> PAGEREF _Toc173837253 \h </w:instrText>
             </w:r>
             <w:r>
               <w:rPr>
@@ -1502,10 +1524,12 @@
               <w:tab w:val="right" w:leader="dot" w:pos="9350"/>
             </w:tabs>
             <w:rPr>
+              <w:rFonts w:asciiTheme="minorHAnsi" w:eastAsiaTheme="minorEastAsia" w:hAnsiTheme="minorHAnsi" w:cstheme="minorBidi"/>
               <w:noProof/>
+              <w:color w:val="auto"/>
             </w:rPr>
           </w:pPr>
-          <w:hyperlink w:anchor="_Toc172650709" w:history="1">
+          <w:hyperlink w:anchor="_Toc173837254" w:history="1">
             <w:r>
               <w:rPr>
                 <w:rStyle w:val="Hyperlink"/>
@@ -1532,7 +1556,7 @@
                 <w:noProof/>
                 <w:webHidden/>
               </w:rPr>
-              <w:instrText xml:space="preserve"> PAGEREF _Toc172650709 \h </w:instrText>
+              <w:instrText xml:space="preserve"> PAGEREF _Toc173837254 \h </w:instrText>
             </w:r>
             <w:r>
               <w:rPr>
@@ -1575,7 +1599,7 @@
               <w:color w:val="auto"/>
             </w:rPr>
           </w:pPr>
-          <w:hyperlink w:anchor="_Toc172650710" w:history="1">
+          <w:hyperlink w:anchor="_Toc173837255" w:history="1">
             <w:r>
               <w:rPr>
                 <w:rStyle w:val="Hyperlink"/>
@@ -1602,7 +1626,7 @@
                 <w:noProof/>
                 <w:webHidden/>
               </w:rPr>
-              <w:instrText xml:space="preserve"> PAGEREF _Toc172650710 \h </w:instrText>
+              <w:instrText xml:space="preserve"> PAGEREF _Toc173837255 \h </w:instrText>
             </w:r>
             <w:r>
               <w:rPr>
@@ -1645,7 +1669,7 @@
               <w:color w:val="auto"/>
             </w:rPr>
           </w:pPr>
-          <w:hyperlink w:anchor="_Toc172650711" w:history="1">
+          <w:hyperlink w:anchor="_Toc173837256" w:history="1">
             <w:r>
               <w:rPr>
                 <w:rStyle w:val="Hyperlink"/>
@@ -1672,7 +1696,7 @@
                 <w:noProof/>
                 <w:webHidden/>
               </w:rPr>
-              <w:instrText xml:space="preserve"> PAGEREF _Toc172650711 \h </w:instrText>
+              <w:instrText xml:space="preserve"> PAGEREF _Toc173837256 \h </w:instrText>
             </w:r>
             <w:r>
               <w:rPr>
@@ -1715,7 +1739,7 @@
               <w:color w:val="auto"/>
             </w:rPr>
           </w:pPr>
-          <w:hyperlink w:anchor="_Toc172650712" w:history="1">
+          <w:hyperlink w:anchor="_Toc173837257" w:history="1">
             <w:r>
               <w:rPr>
                 <w:rStyle w:val="Hyperlink"/>
@@ -1742,7 +1766,7 @@
                 <w:noProof/>
                 <w:webHidden/>
               </w:rPr>
-              <w:instrText xml:space="preserve"> PAGEREF _Toc172650712 \h </w:instrText>
+              <w:instrText xml:space="preserve"> PAGEREF _Toc173837257 \h </w:instrText>
             </w:r>
             <w:r>
               <w:rPr>
@@ -1785,7 +1809,7 @@
               <w:color w:val="auto"/>
             </w:rPr>
           </w:pPr>
-          <w:hyperlink w:anchor="_Toc172650713" w:history="1">
+          <w:hyperlink w:anchor="_Toc173837258" w:history="1">
             <w:r>
               <w:rPr>
                 <w:rStyle w:val="Hyperlink"/>
@@ -1812,7 +1836,7 @@
                 <w:noProof/>
                 <w:webHidden/>
               </w:rPr>
-              <w:instrText xml:space="preserve"> PAGEREF _Toc172650713 \h </w:instrText>
+              <w:instrText xml:space="preserve"> PAGEREF _Toc173837258 \h </w:instrText>
             </w:r>
             <w:r>
               <w:rPr>
@@ -1855,7 +1879,7 @@
               <w:color w:val="auto"/>
             </w:rPr>
           </w:pPr>
-          <w:hyperlink w:anchor="_Toc172650714" w:history="1">
+          <w:hyperlink w:anchor="_Toc173837259" w:history="1">
             <w:r>
               <w:rPr>
                 <w:rStyle w:val="Hyperlink"/>
@@ -1882,7 +1906,7 @@
                 <w:noProof/>
                 <w:webHidden/>
               </w:rPr>
-              <w:instrText xml:space="preserve"> PAGEREF _Toc172650714 \h </w:instrText>
+              <w:instrText xml:space="preserve"> PAGEREF _Toc173837259 \h </w:instrText>
             </w:r>
             <w:r>
               <w:rPr>
@@ -1925,7 +1949,7 @@
               <w:color w:val="auto"/>
             </w:rPr>
           </w:pPr>
-          <w:hyperlink w:anchor="_Toc172650715" w:history="1">
+          <w:hyperlink w:anchor="_Toc173837260" w:history="1">
             <w:r>
               <w:rPr>
                 <w:rStyle w:val="Hyperlink"/>
@@ -1952,7 +1976,7 @@
                 <w:noProof/>
                 <w:webHidden/>
               </w:rPr>
-              <w:instrText xml:space="preserve"> PAGEREF _Toc172650715 \h </w:instrText>
+              <w:instrText xml:space="preserve"> PAGEREF _Toc173837260 \h </w:instrText>
             </w:r>
             <w:r>
               <w:rPr>
@@ -1995,7 +2019,7 @@
               <w:color w:val="auto"/>
             </w:rPr>
           </w:pPr>
-          <w:hyperlink w:anchor="_Toc172650716" w:history="1">
+          <w:hyperlink w:anchor="_Toc173837261" w:history="1">
             <w:r>
               <w:rPr>
                 <w:rStyle w:val="Hyperlink"/>
@@ -2022,7 +2046,7 @@
                 <w:noProof/>
                 <w:webHidden/>
               </w:rPr>
-              <w:instrText xml:space="preserve"> PAGEREF _Toc172650716 \h </w:instrText>
+              <w:instrText xml:space="preserve"> PAGEREF _Toc173837261 \h </w:instrText>
             </w:r>
             <w:r>
               <w:rPr>
@@ -2065,7 +2089,7 @@
               <w:color w:val="auto"/>
             </w:rPr>
           </w:pPr>
-          <w:hyperlink w:anchor="_Toc172650717" w:history="1">
+          <w:hyperlink w:anchor="_Toc173837262" w:history="1">
             <w:r>
               <w:rPr>
                 <w:rStyle w:val="Hyperlink"/>
@@ -2092,7 +2116,7 @@
                 <w:noProof/>
                 <w:webHidden/>
               </w:rPr>
-              <w:instrText xml:space="preserve"> PAGEREF _Toc172650717 \h </w:instrText>
+              <w:instrText xml:space="preserve"> PAGEREF _Toc173837262 \h </w:instrText>
             </w:r>
             <w:r>
               <w:rPr>
@@ -2135,7 +2159,7 @@
               <w:color w:val="auto"/>
             </w:rPr>
           </w:pPr>
-          <w:hyperlink w:anchor="_Toc172650718" w:history="1">
+          <w:hyperlink w:anchor="_Toc173837263" w:history="1">
             <w:r>
               <w:rPr>
                 <w:rStyle w:val="Hyperlink"/>
@@ -2162,7 +2186,7 @@
                 <w:noProof/>
                 <w:webHidden/>
               </w:rPr>
-              <w:instrText xml:space="preserve"> PAGEREF _Toc172650718 \h </w:instrText>
+              <w:instrText xml:space="preserve"> PAGEREF _Toc173837263 \h </w:instrText>
             </w:r>
             <w:r>
               <w:rPr>
@@ -2205,7 +2229,7 @@
               <w:color w:val="auto"/>
             </w:rPr>
           </w:pPr>
-          <w:hyperlink w:anchor="_Toc172650719" w:history="1">
+          <w:hyperlink w:anchor="_Toc173837264" w:history="1">
             <w:r>
               <w:rPr>
                 <w:rStyle w:val="Hyperlink"/>
@@ -2232,7 +2256,7 @@
                 <w:noProof/>
                 <w:webHidden/>
               </w:rPr>
-              <w:instrText xml:space="preserve"> PAGEREF _Toc172650719 \h </w:instrText>
+              <w:instrText xml:space="preserve"> PAGEREF _Toc173837264 \h </w:instrText>
             </w:r>
             <w:r>
               <w:rPr>
@@ -2275,7 +2299,7 @@
               <w:color w:val="auto"/>
             </w:rPr>
           </w:pPr>
-          <w:hyperlink w:anchor="_Toc172650720" w:history="1">
+          <w:hyperlink w:anchor="_Toc173837265" w:history="1">
             <w:r>
               <w:rPr>
                 <w:rStyle w:val="Hyperlink"/>
@@ -2302,7 +2326,7 @@
                 <w:noProof/>
                 <w:webHidden/>
               </w:rPr>
-              <w:instrText xml:space="preserve"> PAGEREF _Toc172650720 \h </w:instrText>
+              <w:instrText xml:space="preserve"> PAGEREF _Toc173837265 \h </w:instrText>
             </w:r>
             <w:r>
               <w:rPr>
@@ -2345,7 +2369,7 @@
               <w:color w:val="auto"/>
             </w:rPr>
           </w:pPr>
-          <w:hyperlink w:anchor="_Toc172650721" w:history="1">
+          <w:hyperlink w:anchor="_Toc173837266" w:history="1">
             <w:r>
               <w:rPr>
                 <w:rStyle w:val="Hyperlink"/>
@@ -2372,7 +2396,7 @@
                 <w:noProof/>
                 <w:webHidden/>
               </w:rPr>
-              <w:instrText xml:space="preserve"> PAGEREF _Toc172650721 \h </w:instrText>
+              <w:instrText xml:space="preserve"> PAGEREF _Toc173837266 \h </w:instrText>
             </w:r>
             <w:r>
               <w:rPr>
@@ -2415,7 +2439,7 @@
               <w:color w:val="auto"/>
             </w:rPr>
           </w:pPr>
-          <w:hyperlink w:anchor="_Toc172650722" w:history="1">
+          <w:hyperlink w:anchor="_Toc173837267" w:history="1">
             <w:r>
               <w:rPr>
                 <w:rStyle w:val="Hyperlink"/>
@@ -2442,7 +2466,77 @@
                 <w:noProof/>
                 <w:webHidden/>
               </w:rPr>
-              <w:instrText xml:space="preserve"> PAGEREF _Toc172650722 \h </w:instrText>
+              <w:instrText xml:space="preserve"> PAGEREF _Toc173837267 \h </w:instrText>
+            </w:r>
+            <w:r>
+              <w:rPr>
+                <w:noProof/>
+                <w:webHidden/>
+              </w:rPr>
+            </w:r>
+            <w:r>
+              <w:rPr>
+                <w:noProof/>
+                <w:webHidden/>
+              </w:rPr>
+              <w:fldChar w:fldCharType="separate"/>
+            </w:r>
+            <w:r>
+              <w:rPr>
+                <w:noProof/>
+                <w:webHidden/>
+              </w:rPr>
+              <w:t>5</w:t>
+            </w:r>
+            <w:r>
+              <w:rPr>
+                <w:noProof/>
+                <w:webHidden/>
+              </w:rPr>
+              <w:fldChar w:fldCharType="end"/>
+            </w:r>
+          </w:hyperlink>
+        </w:p>
+        <w:p>
+          <w:pPr>
+            <w:pStyle w:val="TOC3"/>
+            <w:tabs>
+              <w:tab w:val="right" w:leader="dot" w:pos="9350"/>
+            </w:tabs>
+            <w:rPr>
+              <w:rFonts w:asciiTheme="minorHAnsi" w:eastAsiaTheme="minorEastAsia" w:hAnsiTheme="minorHAnsi" w:cstheme="minorBidi"/>
+              <w:noProof/>
+              <w:color w:val="auto"/>
+            </w:rPr>
+          </w:pPr>
+          <w:hyperlink w:anchor="_Toc173837268" w:history="1">
+            <w:r>
+              <w:rPr>
+                <w:rStyle w:val="Hyperlink"/>
+                <w:noProof/>
+              </w:rPr>
+              <w:t>Land</w:t>
+            </w:r>
+            <w:r>
+              <w:rPr>
+                <w:noProof/>
+                <w:webHidden/>
+              </w:rPr>
+              <w:tab/>
+            </w:r>
+            <w:r>
+              <w:rPr>
+                <w:noProof/>
+                <w:webHidden/>
+              </w:rPr>
+              <w:fldChar w:fldCharType="begin"/>
+            </w:r>
+            <w:r>
+              <w:rPr>
+                <w:noProof/>
+                <w:webHidden/>
+              </w:rPr>
+              <w:instrText xml:space="preserve"> PAGEREF _Toc173837268 \h </w:instrText>
             </w:r>
             <w:r>
               <w:rPr>
@@ -2485,7 +2579,7 @@
               <w:color w:val="auto"/>
             </w:rPr>
           </w:pPr>
-          <w:hyperlink w:anchor="_Toc172650723" w:history="1">
+          <w:hyperlink w:anchor="_Toc173837269" w:history="1">
             <w:r>
               <w:rPr>
                 <w:rStyle w:val="Hyperlink"/>
@@ -2512,7 +2606,7 @@
                 <w:noProof/>
                 <w:webHidden/>
               </w:rPr>
-              <w:instrText xml:space="preserve"> PAGEREF _Toc172650723 \h </w:instrText>
+              <w:instrText xml:space="preserve"> PAGEREF _Toc173837269 \h </w:instrText>
             </w:r>
             <w:r>
               <w:rPr>
@@ -2532,7 +2626,7 @@
                 <w:noProof/>
                 <w:webHidden/>
               </w:rPr>
-              <w:t>5</w:t>
+              <w:t>6</w:t>
             </w:r>
             <w:r>
               <w:rPr>
@@ -2555,7 +2649,7 @@
               <w:color w:val="auto"/>
             </w:rPr>
           </w:pPr>
-          <w:hyperlink w:anchor="_Toc172650724" w:history="1">
+          <w:hyperlink w:anchor="_Toc173837270" w:history="1">
             <w:r>
               <w:rPr>
                 <w:rStyle w:val="Hyperlink"/>
@@ -2582,7 +2676,7 @@
                 <w:noProof/>
                 <w:webHidden/>
               </w:rPr>
-              <w:instrText xml:space="preserve"> PAGEREF _Toc172650724 \h </w:instrText>
+              <w:instrText xml:space="preserve"> PAGEREF _Toc173837270 \h </w:instrText>
             </w:r>
             <w:r>
               <w:rPr>
@@ -2602,7 +2696,7 @@
                 <w:noProof/>
                 <w:webHidden/>
               </w:rPr>
-              <w:t>5</w:t>
+              <w:t>6</w:t>
             </w:r>
             <w:r>
               <w:rPr>
@@ -2625,7 +2719,7 @@
               <w:color w:val="auto"/>
             </w:rPr>
           </w:pPr>
-          <w:hyperlink w:anchor="_Toc172650725" w:history="1">
+          <w:hyperlink w:anchor="_Toc173837271" w:history="1">
             <w:r>
               <w:rPr>
                 <w:rStyle w:val="Hyperlink"/>
@@ -2652,7 +2746,7 @@
                 <w:noProof/>
                 <w:webHidden/>
               </w:rPr>
-              <w:instrText xml:space="preserve"> PAGEREF _Toc172650725 \h </w:instrText>
+              <w:instrText xml:space="preserve"> PAGEREF _Toc173837271 \h </w:instrText>
             </w:r>
             <w:r>
               <w:rPr>
@@ -2672,7 +2766,7 @@
                 <w:noProof/>
                 <w:webHidden/>
               </w:rPr>
-              <w:t>5</w:t>
+              <w:t>6</w:t>
             </w:r>
             <w:r>
               <w:rPr>
@@ -2695,7 +2789,7 @@
               <w:color w:val="auto"/>
             </w:rPr>
           </w:pPr>
-          <w:hyperlink w:anchor="_Toc172650726" w:history="1">
+          <w:hyperlink w:anchor="_Toc173837272" w:history="1">
             <w:r>
               <w:rPr>
                 <w:rStyle w:val="Hyperlink"/>
@@ -2722,7 +2816,7 @@
                 <w:noProof/>
                 <w:webHidden/>
               </w:rPr>
-              <w:instrText xml:space="preserve"> PAGEREF _Toc172650726 \h </w:instrText>
+              <w:instrText xml:space="preserve"> PAGEREF _Toc173837272 \h </w:instrText>
             </w:r>
             <w:r>
               <w:rPr>
@@ -2742,7 +2836,7 @@
                 <w:noProof/>
                 <w:webHidden/>
               </w:rPr>
-              <w:t>5</w:t>
+              <w:t>6</w:t>
             </w:r>
             <w:r>
               <w:rPr>
@@ -2765,7 +2859,7 @@
               <w:color w:val="auto"/>
             </w:rPr>
           </w:pPr>
-          <w:hyperlink w:anchor="_Toc172650727" w:history="1">
+          <w:hyperlink w:anchor="_Toc173837273" w:history="1">
             <w:r>
               <w:rPr>
                 <w:rStyle w:val="Hyperlink"/>
@@ -2792,7 +2886,7 @@
                 <w:noProof/>
                 <w:webHidden/>
               </w:rPr>
-              <w:instrText xml:space="preserve"> PAGEREF _Toc172650727 \h </w:instrText>
+              <w:instrText xml:space="preserve"> PAGEREF _Toc173837273 \h </w:instrText>
             </w:r>
             <w:r>
               <w:rPr>
@@ -2812,7 +2906,7 @@
                 <w:noProof/>
                 <w:webHidden/>
               </w:rPr>
-              <w:t>5</w:t>
+              <w:t>6</w:t>
             </w:r>
             <w:r>
               <w:rPr>
@@ -2835,7 +2929,7 @@
               <w:color w:val="auto"/>
             </w:rPr>
           </w:pPr>
-          <w:hyperlink w:anchor="_Toc172650728" w:history="1">
+          <w:hyperlink w:anchor="_Toc173837274" w:history="1">
             <w:r>
               <w:rPr>
                 <w:rStyle w:val="Hyperlink"/>
@@ -2862,7 +2956,7 @@
                 <w:noProof/>
                 <w:webHidden/>
               </w:rPr>
-              <w:instrText xml:space="preserve"> PAGEREF _Toc172650728 \h </w:instrText>
+              <w:instrText xml:space="preserve"> PAGEREF _Toc173837274 \h </w:instrText>
             </w:r>
             <w:r>
               <w:rPr>
@@ -2882,7 +2976,7 @@
                 <w:noProof/>
                 <w:webHidden/>
               </w:rPr>
-              <w:t>5</w:t>
+              <w:t>6</w:t>
             </w:r>
             <w:r>
               <w:rPr>
@@ -2905,7 +2999,7 @@
               <w:color w:val="auto"/>
             </w:rPr>
           </w:pPr>
-          <w:hyperlink w:anchor="_Toc172650729" w:history="1">
+          <w:hyperlink w:anchor="_Toc173837275" w:history="1">
             <w:r>
               <w:rPr>
                 <w:rStyle w:val="Hyperlink"/>
@@ -2932,7 +3026,7 @@
                 <w:noProof/>
                 <w:webHidden/>
               </w:rPr>
-              <w:instrText xml:space="preserve"> PAGEREF _Toc172650729 \h </w:instrText>
+              <w:instrText xml:space="preserve"> PAGEREF _Toc173837275 \h </w:instrText>
             </w:r>
             <w:r>
               <w:rPr>
@@ -2952,7 +3046,7 @@
                 <w:noProof/>
                 <w:webHidden/>
               </w:rPr>
-              <w:t>5</w:t>
+              <w:t>6</w:t>
             </w:r>
             <w:r>
               <w:rPr>
@@ -2975,7 +3069,7 @@
               <w:color w:val="auto"/>
             </w:rPr>
           </w:pPr>
-          <w:hyperlink w:anchor="_Toc172650730" w:history="1">
+          <w:hyperlink w:anchor="_Toc173837276" w:history="1">
             <w:r>
               <w:rPr>
                 <w:rStyle w:val="Hyperlink"/>
@@ -3002,7 +3096,7 @@
                 <w:noProof/>
                 <w:webHidden/>
               </w:rPr>
-              <w:instrText xml:space="preserve"> PAGEREF _Toc172650730 \h </w:instrText>
+              <w:instrText xml:space="preserve"> PAGEREF _Toc173837276 \h </w:instrText>
             </w:r>
             <w:r>
               <w:rPr>
@@ -3022,7 +3116,7 @@
                 <w:noProof/>
                 <w:webHidden/>
               </w:rPr>
-              <w:t>5</w:t>
+              <w:t>6</w:t>
             </w:r>
             <w:r>
               <w:rPr>
@@ -3045,7 +3139,7 @@
               <w:color w:val="auto"/>
             </w:rPr>
           </w:pPr>
-          <w:hyperlink w:anchor="_Toc172650731" w:history="1">
+          <w:hyperlink w:anchor="_Toc173837277" w:history="1">
             <w:r>
               <w:rPr>
                 <w:rStyle w:val="Hyperlink"/>
@@ -3072,7 +3166,7 @@
                 <w:noProof/>
                 <w:webHidden/>
               </w:rPr>
-              <w:instrText xml:space="preserve"> PAGEREF _Toc172650731 \h </w:instrText>
+              <w:instrText xml:space="preserve"> PAGEREF _Toc173837277 \h </w:instrText>
             </w:r>
             <w:r>
               <w:rPr>
@@ -3092,7 +3186,7 @@
                 <w:noProof/>
                 <w:webHidden/>
               </w:rPr>
-              <w:t>5</w:t>
+              <w:t>6</w:t>
             </w:r>
             <w:r>
               <w:rPr>
@@ -3115,7 +3209,7 @@
               <w:color w:val="auto"/>
             </w:rPr>
           </w:pPr>
-          <w:hyperlink w:anchor="_Toc172650732" w:history="1">
+          <w:hyperlink w:anchor="_Toc173837278" w:history="1">
             <w:r>
               <w:rPr>
                 <w:rStyle w:val="Hyperlink"/>
@@ -3142,7 +3236,7 @@
                 <w:noProof/>
                 <w:webHidden/>
               </w:rPr>
-              <w:instrText xml:space="preserve"> PAGEREF _Toc172650732 \h </w:instrText>
+              <w:instrText xml:space="preserve"> PAGEREF _Toc173837278 \h </w:instrText>
             </w:r>
             <w:r>
               <w:rPr>
@@ -3162,7 +3256,7 @@
                 <w:noProof/>
                 <w:webHidden/>
               </w:rPr>
-              <w:t>5</w:t>
+              <w:t>6</w:t>
             </w:r>
             <w:r>
               <w:rPr>
@@ -3185,7 +3279,7 @@
               <w:color w:val="auto"/>
             </w:rPr>
           </w:pPr>
-          <w:hyperlink w:anchor="_Toc172650733" w:history="1">
+          <w:hyperlink w:anchor="_Toc173837279" w:history="1">
             <w:r>
               <w:rPr>
                 <w:rStyle w:val="Hyperlink"/>
@@ -3212,7 +3306,7 @@
                 <w:noProof/>
                 <w:webHidden/>
               </w:rPr>
-              <w:instrText xml:space="preserve"> PAGEREF _Toc172650733 \h </w:instrText>
+              <w:instrText xml:space="preserve"> PAGEREF _Toc173837279 \h </w:instrText>
             </w:r>
             <w:r>
               <w:rPr>
@@ -3232,7 +3326,7 @@
                 <w:noProof/>
                 <w:webHidden/>
               </w:rPr>
-              <w:t>5</w:t>
+              <w:t>6</w:t>
             </w:r>
             <w:r>
               <w:rPr>
@@ -3255,7 +3349,7 @@
               <w:color w:val="auto"/>
             </w:rPr>
           </w:pPr>
-          <w:hyperlink w:anchor="_Toc172650734" w:history="1">
+          <w:hyperlink w:anchor="_Toc173837280" w:history="1">
             <w:r>
               <w:rPr>
                 <w:rStyle w:val="Hyperlink"/>
@@ -3282,7 +3376,7 @@
                 <w:noProof/>
                 <w:webHidden/>
               </w:rPr>
-              <w:instrText xml:space="preserve"> PAGEREF _Toc172650734 \h </w:instrText>
+              <w:instrText xml:space="preserve"> PAGEREF _Toc173837280 \h </w:instrText>
             </w:r>
             <w:r>
               <w:rPr>
@@ -3302,7 +3396,7 @@
                 <w:noProof/>
                 <w:webHidden/>
               </w:rPr>
-              <w:t>5</w:t>
+              <w:t>6</w:t>
             </w:r>
             <w:r>
               <w:rPr>
@@ -3325,7 +3419,7 @@
               <w:color w:val="auto"/>
             </w:rPr>
           </w:pPr>
-          <w:hyperlink w:anchor="_Toc172650735" w:history="1">
+          <w:hyperlink w:anchor="_Toc173837281" w:history="1">
             <w:r>
               <w:rPr>
                 <w:rStyle w:val="Hyperlink"/>
@@ -3352,7 +3446,7 @@
                 <w:noProof/>
                 <w:webHidden/>
               </w:rPr>
-              <w:instrText xml:space="preserve"> PAGEREF _Toc172650735 \h </w:instrText>
+              <w:instrText xml:space="preserve"> PAGEREF _Toc173837281 \h </w:instrText>
             </w:r>
             <w:r>
               <w:rPr>
@@ -3395,7 +3489,7 @@
               <w:color w:val="auto"/>
             </w:rPr>
           </w:pPr>
-          <w:hyperlink w:anchor="_Toc172650736" w:history="1">
+          <w:hyperlink w:anchor="_Toc173837282" w:history="1">
             <w:r>
               <w:rPr>
                 <w:rStyle w:val="Hyperlink"/>
@@ -3422,7 +3516,7 @@
                 <w:noProof/>
                 <w:webHidden/>
               </w:rPr>
-              <w:instrText xml:space="preserve"> PAGEREF _Toc172650736 \h </w:instrText>
+              <w:instrText xml:space="preserve"> PAGEREF _Toc173837282 \h </w:instrText>
             </w:r>
             <w:r>
               <w:rPr>
@@ -3476,7 +3570,7 @@
       <w:r>
         <w:br w:type="page"/>
       </w:r>
-      <w:bookmarkStart w:id="0" w:name="_Toc172650690"/>
+      <w:bookmarkStart w:id="0" w:name="_Toc173837235"/>
       <w:r>
         <w:lastRenderedPageBreak/>
         <w:t xml:space="preserve">Game </w:t>
@@ -3490,7 +3584,7 @@
       <w:pPr>
         <w:pStyle w:val="PaulTwo"/>
       </w:pPr>
-      <w:bookmarkStart w:id="1" w:name="_Toc172650691"/>
+      <w:bookmarkStart w:id="1" w:name="_Toc173837236"/>
       <w:r>
         <w:t>Game Concept:</w:t>
       </w:r>
@@ -3500,7 +3594,7 @@
       <w:pPr>
         <w:pStyle w:val="PaulTwo"/>
       </w:pPr>
-      <w:bookmarkStart w:id="2" w:name="_Toc172650692"/>
+      <w:bookmarkStart w:id="2" w:name="_Toc173837237"/>
       <w:r>
         <w:t>Genre:</w:t>
       </w:r>
@@ -3510,7 +3604,7 @@
       <w:pPr>
         <w:pStyle w:val="PaulTwo"/>
       </w:pPr>
-      <w:bookmarkStart w:id="3" w:name="_Toc172650693"/>
+      <w:bookmarkStart w:id="3" w:name="_Toc173837238"/>
       <w:r>
         <w:t>Target Audience:</w:t>
       </w:r>
@@ -3520,7 +3614,7 @@
       <w:pPr>
         <w:pStyle w:val="PaulTwo"/>
       </w:pPr>
-      <w:bookmarkStart w:id="4" w:name="_Toc172650694"/>
+      <w:bookmarkStart w:id="4" w:name="_Toc173837239"/>
       <w:r>
         <w:t>Game Flow Summary:</w:t>
       </w:r>
@@ -3530,7 +3624,7 @@
       <w:pPr>
         <w:pStyle w:val="PaulTwo"/>
       </w:pPr>
-      <w:bookmarkStart w:id="5" w:name="_Toc172650695"/>
+      <w:bookmarkStart w:id="5" w:name="_Toc173837240"/>
       <w:r>
         <w:t>Look and Feel:</w:t>
       </w:r>
@@ -3540,7 +3634,7 @@
       <w:pPr>
         <w:pStyle w:val="PaulOne"/>
       </w:pPr>
-      <w:bookmarkStart w:id="6" w:name="_Toc172650696"/>
+      <w:bookmarkStart w:id="6" w:name="_Toc173837241"/>
       <w:r>
         <w:t>Gameplay and Mechanics:</w:t>
       </w:r>
@@ -3550,7 +3644,7 @@
       <w:pPr>
         <w:pStyle w:val="PaulTwo"/>
       </w:pPr>
-      <w:bookmarkStart w:id="7" w:name="_Toc172650697"/>
+      <w:bookmarkStart w:id="7" w:name="_Toc173837242"/>
       <w:r>
         <w:t>Gameplay:</w:t>
       </w:r>
@@ -3560,7 +3654,7 @@
       <w:pPr>
         <w:pStyle w:val="PaulThree"/>
       </w:pPr>
-      <w:bookmarkStart w:id="8" w:name="_Toc172650698"/>
+      <w:bookmarkStart w:id="8" w:name="_Toc173837243"/>
       <w:r>
         <w:t>Game Progression:</w:t>
       </w:r>
@@ -3570,7 +3664,7 @@
       <w:pPr>
         <w:pStyle w:val="PaulThree"/>
       </w:pPr>
-      <w:bookmarkStart w:id="9" w:name="_Toc172650699"/>
+      <w:bookmarkStart w:id="9" w:name="_Toc173837244"/>
       <w:r>
         <w:t>Mission/Challenge Structure:</w:t>
       </w:r>
@@ -3580,7 +3674,7 @@
       <w:pPr>
         <w:pStyle w:val="PaulThree"/>
       </w:pPr>
-      <w:bookmarkStart w:id="10" w:name="_Toc172650700"/>
+      <w:bookmarkStart w:id="10" w:name="_Toc173837245"/>
       <w:r>
         <w:t>Puzzle Structure:</w:t>
       </w:r>
@@ -3590,7 +3684,7 @@
       <w:pPr>
         <w:pStyle w:val="PaulThree"/>
       </w:pPr>
-      <w:bookmarkStart w:id="11" w:name="_Toc172650701"/>
+      <w:bookmarkStart w:id="11" w:name="_Toc173837246"/>
       <w:r>
         <w:t>Objectives:</w:t>
       </w:r>
@@ -3600,7 +3694,7 @@
       <w:pPr>
         <w:pStyle w:val="PaulThree"/>
       </w:pPr>
-      <w:bookmarkStart w:id="12" w:name="_Toc172650702"/>
+      <w:bookmarkStart w:id="12" w:name="_Toc173837247"/>
       <w:r>
         <w:t>Play Flow:</w:t>
       </w:r>
@@ -3608,7 +3702,7 @@
     </w:p>
     <w:p>
       <w:pPr>
-        <w:pStyle w:val="PaulNormal"/>
+        <w:pStyle w:val="PaulThree"/>
       </w:pPr>
       <w:r>
         <w:t>Mechanics:</w:t>
@@ -3618,7 +3712,7 @@
       <w:pPr>
         <w:pStyle w:val="PaulThree"/>
       </w:pPr>
-      <w:bookmarkStart w:id="13" w:name="_Toc172650703"/>
+      <w:bookmarkStart w:id="13" w:name="_Toc173837248"/>
       <w:r>
         <w:t>Physics:</w:t>
       </w:r>
@@ -3628,7 +3722,7 @@
       <w:pPr>
         <w:pStyle w:val="PaulThree"/>
       </w:pPr>
-      <w:bookmarkStart w:id="14" w:name="_Toc172650704"/>
+      <w:bookmarkStart w:id="14" w:name="_Toc173837249"/>
       <w:r>
         <w:t>Movement in the Game:</w:t>
       </w:r>
@@ -3638,7 +3732,7 @@
       <w:pPr>
         <w:pStyle w:val="PaulThree"/>
       </w:pPr>
-      <w:bookmarkStart w:id="15" w:name="_Toc172650705"/>
+      <w:bookmarkStart w:id="15" w:name="_Toc173837250"/>
       <w:r>
         <w:t>Objects:</w:t>
       </w:r>
@@ -3648,7 +3742,7 @@
       <w:pPr>
         <w:pStyle w:val="PaulThree"/>
       </w:pPr>
-      <w:bookmarkStart w:id="16" w:name="_Toc172650706"/>
+      <w:bookmarkStart w:id="16" w:name="_Toc173837251"/>
       <w:r>
         <w:t>Actions:</w:t>
       </w:r>
@@ -3658,7 +3752,7 @@
       <w:pPr>
         <w:pStyle w:val="PaulThree"/>
       </w:pPr>
-      <w:bookmarkStart w:id="17" w:name="_Toc172650707"/>
+      <w:bookmarkStart w:id="17" w:name="_Toc173837252"/>
       <w:r>
         <w:t>Combat:</w:t>
       </w:r>
@@ -3668,7 +3762,7 @@
       <w:pPr>
         <w:pStyle w:val="PaulThree"/>
       </w:pPr>
-      <w:bookmarkStart w:id="18" w:name="_Toc172650708"/>
+      <w:bookmarkStart w:id="18" w:name="_Toc173837253"/>
       <w:r>
         <w:t>Economy:</w:t>
       </w:r>
@@ -3678,7 +3772,7 @@
       <w:pPr>
         <w:pStyle w:val="PaulThree"/>
       </w:pPr>
-      <w:bookmarkStart w:id="19" w:name="_Toc172650709"/>
+      <w:bookmarkStart w:id="19" w:name="_Toc173837254"/>
       <w:r>
         <w:t>Screen Flow:</w:t>
       </w:r>
@@ -3688,7 +3782,7 @@
       <w:pPr>
         <w:pStyle w:val="PaulTwo"/>
       </w:pPr>
-      <w:bookmarkStart w:id="20" w:name="_Toc172650710"/>
+      <w:bookmarkStart w:id="20" w:name="_Toc173837255"/>
       <w:r>
         <w:t>Game Options:</w:t>
       </w:r>
@@ -3698,7 +3792,7 @@
       <w:pPr>
         <w:pStyle w:val="PaulTwo"/>
       </w:pPr>
-      <w:bookmarkStart w:id="21" w:name="_Toc172650711"/>
+      <w:bookmarkStart w:id="21" w:name="_Toc173837256"/>
       <w:r>
         <w:t>Replaying and Saving:</w:t>
       </w:r>
@@ -3708,7 +3802,7 @@
       <w:pPr>
         <w:pStyle w:val="PaulTwo"/>
       </w:pPr>
-      <w:bookmarkStart w:id="22" w:name="_Toc172650712"/>
+      <w:bookmarkStart w:id="22" w:name="_Toc173837257"/>
       <w:r>
         <w:t>Cheats and Easter Eggs:</w:t>
       </w:r>
@@ -3718,7 +3812,7 @@
       <w:pPr>
         <w:pStyle w:val="PaulOne"/>
       </w:pPr>
-      <w:bookmarkStart w:id="23" w:name="_Toc172650713"/>
+      <w:bookmarkStart w:id="23" w:name="_Toc173837258"/>
       <w:r>
         <w:lastRenderedPageBreak/>
         <w:t>Story, Setting and Character:</w:t>
@@ -3729,7 +3823,7 @@
       <w:pPr>
         <w:pStyle w:val="PaulTwo"/>
       </w:pPr>
-      <w:bookmarkStart w:id="24" w:name="_Toc172650714"/>
+      <w:bookmarkStart w:id="24" w:name="_Toc173837259"/>
       <w:r>
         <w:t>Story and Narrative:</w:t>
       </w:r>
@@ -3739,7 +3833,7 @@
       <w:pPr>
         <w:pStyle w:val="PaulTwo"/>
       </w:pPr>
-      <w:bookmarkStart w:id="25" w:name="_Toc172650715"/>
+      <w:bookmarkStart w:id="25" w:name="_Toc173837260"/>
       <w:r>
         <w:t>Game World:</w:t>
       </w:r>
@@ -3749,7 +3843,7 @@
       <w:pPr>
         <w:pStyle w:val="PaulTwo"/>
       </w:pPr>
-      <w:bookmarkStart w:id="26" w:name="_Toc172650716"/>
+      <w:bookmarkStart w:id="26" w:name="_Toc173837261"/>
       <w:r>
         <w:t>Characters:</w:t>
       </w:r>
@@ -3759,7 +3853,7 @@
       <w:pPr>
         <w:pStyle w:val="PaulOne"/>
       </w:pPr>
-      <w:bookmarkStart w:id="27" w:name="_Toc172650717"/>
+      <w:bookmarkStart w:id="27" w:name="_Toc173837262"/>
       <w:r>
         <w:t>Levels:</w:t>
       </w:r>
@@ -3769,7 +3863,7 @@
       <w:pPr>
         <w:pStyle w:val="PaulTwo"/>
       </w:pPr>
-      <w:bookmarkStart w:id="28" w:name="_Toc172650718"/>
+      <w:bookmarkStart w:id="28" w:name="_Toc173837263"/>
       <w:r>
         <w:t>Levels:</w:t>
       </w:r>
@@ -3779,7 +3873,7 @@
       <w:pPr>
         <w:pStyle w:val="PaulTwo"/>
       </w:pPr>
-      <w:bookmarkStart w:id="29" w:name="_Toc172650719"/>
+      <w:bookmarkStart w:id="29" w:name="_Toc173837264"/>
       <w:r>
         <w:t>Training Level:</w:t>
       </w:r>
@@ -3789,7 +3883,7 @@
       <w:pPr>
         <w:pStyle w:val="PaulOne"/>
       </w:pPr>
-      <w:bookmarkStart w:id="30" w:name="_Toc172650720"/>
+      <w:bookmarkStart w:id="30" w:name="_Toc173837265"/>
       <w:r>
         <w:t>Interface:</w:t>
       </w:r>
@@ -3799,7 +3893,7 @@
       <w:pPr>
         <w:pStyle w:val="PaulTwo"/>
       </w:pPr>
-      <w:bookmarkStart w:id="31" w:name="_Toc172650721"/>
+      <w:bookmarkStart w:id="31" w:name="_Toc173837266"/>
       <w:r>
         <w:t>Visual System:</w:t>
       </w:r>
@@ -3809,7 +3903,7 @@
       <w:pPr>
         <w:pStyle w:val="PaulTwo"/>
       </w:pPr>
-      <w:bookmarkStart w:id="32" w:name="_Toc172650722"/>
+      <w:bookmarkStart w:id="32" w:name="_Toc173837267"/>
       <w:r>
         <w:t>Control System:</w:t>
       </w:r>
@@ -3817,144 +3911,311 @@
     </w:p>
     <w:p>
       <w:pPr>
+        <w:pStyle w:val="PaulThree"/>
+        <w:ind w:firstLine="720"/>
+      </w:pPr>
+      <w:bookmarkStart w:id="33" w:name="_Toc173837268"/>
+      <w:r>
+        <w:t>Land</w:t>
+      </w:r>
+      <w:bookmarkEnd w:id="33"/>
+    </w:p>
+    <w:p>
+      <w:pPr>
+        <w:pStyle w:val="PaulFour"/>
+        <w:ind w:left="720" w:firstLine="720"/>
+      </w:pPr>
+      <w:r>
+        <w:t>Walk</w:t>
+      </w:r>
+    </w:p>
+    <w:p>
+      <w:pPr>
+        <w:pStyle w:val="PaulNormal"/>
+        <w:numPr>
+          <w:ilvl w:val="2"/>
+          <w:numId w:val="7"/>
+        </w:numPr>
+      </w:pPr>
+      <w:r>
+        <w:t>A/D [Keyboard]</w:t>
+      </w:r>
+    </w:p>
+    <w:p>
+      <w:pPr>
+        <w:pStyle w:val="PaulNormal"/>
+        <w:numPr>
+          <w:ilvl w:val="2"/>
+          <w:numId w:val="7"/>
+        </w:numPr>
+      </w:pPr>
+      <w:r>
+        <w:t>L/R Cursor [Keyboard]</w:t>
+      </w:r>
+    </w:p>
+    <w:p>
+      <w:pPr>
+        <w:pStyle w:val="PaulNormal"/>
+        <w:numPr>
+          <w:ilvl w:val="2"/>
+          <w:numId w:val="7"/>
+        </w:numPr>
+      </w:pPr>
+      <w:r>
+        <w:t>Left Stick [Gamepad]</w:t>
+      </w:r>
+    </w:p>
+    <w:p>
+      <w:pPr>
+        <w:pStyle w:val="PaulFour"/>
+        <w:ind w:left="720" w:firstLine="720"/>
+      </w:pPr>
+      <w:r>
+        <w:t>Run</w:t>
+      </w:r>
+    </w:p>
+    <w:p>
+      <w:pPr>
+        <w:pStyle w:val="PaulNormal"/>
+        <w:numPr>
+          <w:ilvl w:val="2"/>
+          <w:numId w:val="7"/>
+        </w:numPr>
+      </w:pPr>
+      <w:r>
+        <w:t>Shift [Keyboard]</w:t>
+      </w:r>
+    </w:p>
+    <w:p>
+      <w:pPr>
+        <w:pStyle w:val="PaulNormal"/>
+        <w:numPr>
+          <w:ilvl w:val="2"/>
+          <w:numId w:val="7"/>
+        </w:numPr>
+      </w:pPr>
+      <w:r>
+        <w:t>Button East [Gamepad]</w:t>
+      </w:r>
+    </w:p>
+    <w:p>
+      <w:pPr>
+        <w:pStyle w:val="PaulFour"/>
+        <w:ind w:left="720" w:firstLine="720"/>
+      </w:pPr>
+      <w:r>
+        <w:t>Jump</w:t>
+      </w:r>
+    </w:p>
+    <w:p>
+      <w:pPr>
+        <w:pStyle w:val="PaulNormal"/>
+        <w:numPr>
+          <w:ilvl w:val="2"/>
+          <w:numId w:val="7"/>
+        </w:numPr>
+      </w:pPr>
+      <w:r>
+        <w:t>Space [Keyboard]</w:t>
+      </w:r>
+    </w:p>
+    <w:p>
+      <w:pPr>
+        <w:pStyle w:val="PaulNormal"/>
+        <w:numPr>
+          <w:ilvl w:val="2"/>
+          <w:numId w:val="7"/>
+        </w:numPr>
+      </w:pPr>
+      <w:r>
+        <w:t>Button North [Gamepad]</w:t>
+      </w:r>
+    </w:p>
+    <w:p>
+      <w:pPr>
+        <w:pStyle w:val="PaulFour"/>
+        <w:ind w:left="720" w:firstLine="720"/>
+      </w:pPr>
+      <w:r>
+        <w:t>Climb</w:t>
+      </w:r>
+    </w:p>
+    <w:p>
+      <w:pPr>
+        <w:pStyle w:val="PaulNormal"/>
+        <w:numPr>
+          <w:ilvl w:val="2"/>
+          <w:numId w:val="7"/>
+        </w:numPr>
+      </w:pPr>
+      <w:r>
+        <w:t>W/S [Keyboard]</w:t>
+      </w:r>
+    </w:p>
+    <w:p>
+      <w:pPr>
+        <w:pStyle w:val="PaulNormal"/>
+        <w:numPr>
+          <w:ilvl w:val="2"/>
+          <w:numId w:val="7"/>
+        </w:numPr>
+      </w:pPr>
+      <w:r>
+        <w:t>U/D Cursor [Keyboard]</w:t>
+      </w:r>
+    </w:p>
+    <w:p>
+      <w:pPr>
+        <w:pStyle w:val="PaulNormal"/>
+        <w:numPr>
+          <w:ilvl w:val="2"/>
+          <w:numId w:val="7"/>
+        </w:numPr>
+      </w:pPr>
+      <w:r>
+        <w:t>Left Stick [Gamepad]</w:t>
+      </w:r>
+    </w:p>
+    <w:p>
+      <w:pPr>
         <w:pStyle w:val="PaulTwo"/>
       </w:pPr>
-      <w:bookmarkStart w:id="33" w:name="_Toc172650723"/>
-      <w:r>
+      <w:bookmarkStart w:id="34" w:name="_Toc173837269"/>
+      <w:r>
+        <w:lastRenderedPageBreak/>
         <w:t>Audio, Music &amp; Sound Effects:</w:t>
       </w:r>
-      <w:bookmarkEnd w:id="33"/>
+      <w:bookmarkEnd w:id="34"/>
     </w:p>
     <w:p>
       <w:pPr>
         <w:pStyle w:val="PaulTwo"/>
       </w:pPr>
-      <w:bookmarkStart w:id="34" w:name="_Toc172650724"/>
+      <w:bookmarkStart w:id="35" w:name="_Toc173837270"/>
       <w:r>
         <w:t>Help System:</w:t>
       </w:r>
-      <w:bookmarkEnd w:id="34"/>
+      <w:bookmarkEnd w:id="35"/>
     </w:p>
     <w:p>
       <w:pPr>
         <w:pStyle w:val="PaulOne"/>
       </w:pPr>
-      <w:bookmarkStart w:id="35" w:name="_Toc172650725"/>
+      <w:bookmarkStart w:id="36" w:name="_Toc173837271"/>
       <w:r>
         <w:t>Artificial Intelligence:</w:t>
       </w:r>
-      <w:bookmarkEnd w:id="35"/>
+      <w:bookmarkEnd w:id="36"/>
     </w:p>
     <w:p>
       <w:pPr>
         <w:pStyle w:val="PaulTwo"/>
       </w:pPr>
-      <w:bookmarkStart w:id="36" w:name="_Toc172650726"/>
+      <w:bookmarkStart w:id="37" w:name="_Toc173837272"/>
       <w:r>
         <w:t>Opponent and Enemy AI:</w:t>
       </w:r>
-      <w:bookmarkEnd w:id="36"/>
+      <w:bookmarkEnd w:id="37"/>
     </w:p>
     <w:p>
       <w:pPr>
         <w:pStyle w:val="PaulTwo"/>
       </w:pPr>
-      <w:bookmarkStart w:id="37" w:name="_Toc172650727"/>
+      <w:bookmarkStart w:id="38" w:name="_Toc173837273"/>
       <w:r>
         <w:t>Non-Combat and Friendly Characters:</w:t>
       </w:r>
-      <w:bookmarkEnd w:id="37"/>
+      <w:bookmarkEnd w:id="38"/>
     </w:p>
     <w:p>
       <w:pPr>
         <w:pStyle w:val="PaulTwo"/>
       </w:pPr>
-      <w:bookmarkStart w:id="38" w:name="_Toc172650728"/>
+      <w:bookmarkStart w:id="39" w:name="_Toc173837274"/>
       <w:r>
         <w:t>Support AI:</w:t>
       </w:r>
-      <w:bookmarkEnd w:id="38"/>
+      <w:bookmarkEnd w:id="39"/>
     </w:p>
     <w:p>
       <w:pPr>
         <w:pStyle w:val="PaulOne"/>
       </w:pPr>
-      <w:bookmarkStart w:id="39" w:name="_Toc172650729"/>
+      <w:bookmarkStart w:id="40" w:name="_Toc173837275"/>
       <w:r>
         <w:t>Technical:</w:t>
       </w:r>
-      <w:bookmarkEnd w:id="39"/>
+      <w:bookmarkEnd w:id="40"/>
     </w:p>
     <w:p>
       <w:pPr>
         <w:pStyle w:val="PaulOne"/>
       </w:pPr>
-      <w:bookmarkStart w:id="40" w:name="_Toc172650730"/>
+      <w:bookmarkStart w:id="41" w:name="_Toc173837276"/>
       <w:r>
         <w:t>Target Hardware:</w:t>
       </w:r>
-      <w:bookmarkEnd w:id="40"/>
+      <w:bookmarkEnd w:id="41"/>
     </w:p>
     <w:p>
       <w:pPr>
         <w:pStyle w:val="PaulTwo"/>
       </w:pPr>
-      <w:bookmarkStart w:id="41" w:name="_Toc172650731"/>
+      <w:bookmarkStart w:id="42" w:name="_Toc173837277"/>
       <w:r>
         <w:t>Development Hardware:</w:t>
       </w:r>
-      <w:bookmarkEnd w:id="41"/>
+      <w:bookmarkEnd w:id="42"/>
     </w:p>
     <w:p>
       <w:pPr>
         <w:pStyle w:val="PaulTwo"/>
       </w:pPr>
-      <w:bookmarkStart w:id="42" w:name="_Toc172650732"/>
+      <w:bookmarkStart w:id="43" w:name="_Toc173837278"/>
       <w:r>
         <w:t>Development Software:</w:t>
       </w:r>
-      <w:bookmarkEnd w:id="42"/>
+      <w:bookmarkEnd w:id="43"/>
     </w:p>
     <w:p>
       <w:pPr>
         <w:pStyle w:val="PaulTwo"/>
       </w:pPr>
-      <w:bookmarkStart w:id="43" w:name="_Toc172650733"/>
+      <w:bookmarkStart w:id="44" w:name="_Toc173837279"/>
       <w:r>
         <w:t>Network Requirements:</w:t>
       </w:r>
-      <w:bookmarkEnd w:id="43"/>
+      <w:bookmarkEnd w:id="44"/>
     </w:p>
     <w:p>
       <w:pPr>
         <w:pStyle w:val="PaulOne"/>
       </w:pPr>
-      <w:bookmarkStart w:id="44" w:name="_Toc172650734"/>
+      <w:bookmarkStart w:id="45" w:name="_Toc173837280"/>
       <w:r>
         <w:t>Game Art:</w:t>
       </w:r>
-      <w:bookmarkEnd w:id="44"/>
+      <w:bookmarkEnd w:id="45"/>
     </w:p>
     <w:p>
       <w:pPr>
         <w:pStyle w:val="PaulTwo"/>
       </w:pPr>
-      <w:bookmarkStart w:id="45" w:name="_Toc172650735"/>
-      <w:r>
-        <w:lastRenderedPageBreak/>
+      <w:bookmarkStart w:id="46" w:name="_Toc173837281"/>
+      <w:r>
         <w:t>Key Assets:</w:t>
       </w:r>
-      <w:bookmarkEnd w:id="45"/>
+      <w:bookmarkEnd w:id="46"/>
     </w:p>
     <w:p>
       <w:pPr>
         <w:pStyle w:val="PaulTwo"/>
       </w:pPr>
-      <w:bookmarkStart w:id="46" w:name="_Toc172650736"/>
+      <w:bookmarkStart w:id="47" w:name="_Toc173837282"/>
       <w:r>
         <w:t>Intended Style:</w:t>
       </w:r>
-      <w:bookmarkEnd w:id="46"/>
+      <w:bookmarkEnd w:id="47"/>
     </w:p>
     <w:p>
       <w:pPr>
@@ -3983,6 +4244,205 @@
 <file path=word/numbering.xml><?xml version="1.0" encoding="utf-8"?>
 <w:numbering xmlns:wpc="http://schemas.microsoft.com/office/word/2010/wordprocessingCanvas" xmlns:cx="http://schemas.microsoft.com/office/drawing/2014/chartex" xmlns:cx1="http://schemas.microsoft.com/office/drawing/2015/9/8/chartex" xmlns:cx2="http://schemas.microsoft.com/office/drawing/2015/10/21/chartex" xmlns:cx3="http://schemas.microsoft.com/office/drawing/2016/5/9/chartex" xmlns:cx4="http://schemas.microsoft.com/office/drawing/2016/5/10/chartex" xmlns:cx5="http://schemas.microsoft.com/office/drawing/2016/5/11/chartex" xmlns:cx6="http://schemas.microsoft.com/office/drawing/2016/5/12/chartex" xmlns:cx7="http://schemas.microsoft.com/office/drawing/2016/5/13/chartex" xmlns:cx8="http://schemas.microsoft.com/office/drawing/2016/5/14/chartex" xmlns:mc="http://schemas.openxmlformats.org/markup-compatibility/2006" xmlns:aink="http://schemas.microsoft.com/office/drawing/2016/ink" xmlns:am3d="http://schemas.microsoft.com/office/drawing/2017/model3d" xmlns:o="urn:schemas-microsoft-com:office:office" xmlns:oel="http://schemas.microsoft.com/office/2019/extlst" xmlns:r="http://schemas.openxmlformats.org/officeDocument/2006/relationships" xmlns:m="http://schemas.openxmlformats.org/officeDocument/2006/math" xmlns:v="urn:schemas-microsoft-com:vml" xmlns:wp14="http://schemas.microsoft.com/office/word/2010/wordprocessingDrawing" xmlns:wp="http://schemas.openxmlformats.org/drawingml/2006/wordprocessingDrawing" xmlns:w10="urn:schemas-microsoft-com:office:word" xmlns:w="http://schemas.openxmlformats.org/wordprocessingml/2006/main" xmlns:w14="http://schemas.microsoft.com/office/word/2010/wordml" xmlns:w15="http://schemas.microsoft.com/office/word/2012/wordml" xmlns:w16cex="http://schemas.microsoft.com/office/word/2018/wordml/cex" xmlns:w16cid="http://schemas.microsoft.com/office/word/2016/wordml/cid" xmlns:w16="http://schemas.microsoft.com/office/word/2018/wordml" xmlns:w16du="http://schemas.microsoft.com/office/word/2023/wordml/word16du" xmlns:w16sdtdh="http://schemas.microsoft.com/office/word/2020/wordml/sdtdatahash" xmlns:w16se="http://schemas.microsoft.com/office/word/2015/wordml/symex" xmlns:wpg="http://schemas.microsoft.com/office/word/2010/wordprocessingGroup" xmlns:wpi="http://schemas.microsoft.com/office/word/2010/wordprocessingInk" xmlns:wne="http://schemas.microsoft.com/office/word/2006/wordml" xmlns:wps="http://schemas.microsoft.com/office/word/2010/wordprocessingShape" mc:Ignorable="w14 w15 w16se w16cid w16 w16cex w16sdtdh w16du wp14">
   <w:abstractNum w:abstractNumId="0" w15:restartNumberingAfterBreak="0">
+    <w:nsid w:val="1A2B100E"/>
+    <w:multiLevelType w:val="hybridMultilevel"/>
+    <w:tmpl w:val="2FD2D7F2"/>
+    <w:lvl w:ilvl="0" w:tplc="0409000F">
+      <w:start w:val="1"/>
+      <w:numFmt w:val="decimal"/>
+      <w:lvlText w:val="%1."/>
+      <w:lvlJc w:val="left"/>
+      <w:pPr>
+        <w:ind w:left="720" w:hanging="360"/>
+      </w:pPr>
+    </w:lvl>
+    <w:lvl w:ilvl="1" w:tplc="04090019">
+      <w:start w:val="1"/>
+      <w:numFmt w:val="lowerLetter"/>
+      <w:lvlText w:val="%2."/>
+      <w:lvlJc w:val="left"/>
+      <w:pPr>
+        <w:ind w:left="1440" w:hanging="360"/>
+      </w:pPr>
+    </w:lvl>
+    <w:lvl w:ilvl="2" w:tplc="0409001B">
+      <w:start w:val="1"/>
+      <w:numFmt w:val="lowerRoman"/>
+      <w:lvlText w:val="%3."/>
+      <w:lvlJc w:val="right"/>
+      <w:pPr>
+        <w:ind w:left="2160" w:hanging="180"/>
+      </w:pPr>
+    </w:lvl>
+    <w:lvl w:ilvl="3" w:tplc="0409000F" w:tentative="1">
+      <w:start w:val="1"/>
+      <w:numFmt w:val="decimal"/>
+      <w:lvlText w:val="%4."/>
+      <w:lvlJc w:val="left"/>
+      <w:pPr>
+        <w:ind w:left="2880" w:hanging="360"/>
+      </w:pPr>
+    </w:lvl>
+    <w:lvl w:ilvl="4" w:tplc="04090019" w:tentative="1">
+      <w:start w:val="1"/>
+      <w:numFmt w:val="lowerLetter"/>
+      <w:lvlText w:val="%5."/>
+      <w:lvlJc w:val="left"/>
+      <w:pPr>
+        <w:ind w:left="3600" w:hanging="360"/>
+      </w:pPr>
+    </w:lvl>
+    <w:lvl w:ilvl="5" w:tplc="0409001B" w:tentative="1">
+      <w:start w:val="1"/>
+      <w:numFmt w:val="lowerRoman"/>
+      <w:lvlText w:val="%6."/>
+      <w:lvlJc w:val="right"/>
+      <w:pPr>
+        <w:ind w:left="4320" w:hanging="180"/>
+      </w:pPr>
+    </w:lvl>
+    <w:lvl w:ilvl="6" w:tplc="0409000F" w:tentative="1">
+      <w:start w:val="1"/>
+      <w:numFmt w:val="decimal"/>
+      <w:lvlText w:val="%7."/>
+      <w:lvlJc w:val="left"/>
+      <w:pPr>
+        <w:ind w:left="5040" w:hanging="360"/>
+      </w:pPr>
+    </w:lvl>
+    <w:lvl w:ilvl="7" w:tplc="04090019" w:tentative="1">
+      <w:start w:val="1"/>
+      <w:numFmt w:val="lowerLetter"/>
+      <w:lvlText w:val="%8."/>
+      <w:lvlJc w:val="left"/>
+      <w:pPr>
+        <w:ind w:left="5760" w:hanging="360"/>
+      </w:pPr>
+    </w:lvl>
+    <w:lvl w:ilvl="8" w:tplc="0409001B" w:tentative="1">
+      <w:start w:val="1"/>
+      <w:numFmt w:val="lowerRoman"/>
+      <w:lvlText w:val="%9."/>
+      <w:lvlJc w:val="right"/>
+      <w:pPr>
+        <w:ind w:left="6480" w:hanging="180"/>
+      </w:pPr>
+    </w:lvl>
+  </w:abstractNum>
+  <w:abstractNum w:abstractNumId="1" w15:restartNumberingAfterBreak="0">
+    <w:nsid w:val="346118E0"/>
+    <w:multiLevelType w:val="hybridMultilevel"/>
+    <w:tmpl w:val="48EE663C"/>
+    <w:lvl w:ilvl="0" w:tplc="04090001">
+      <w:start w:val="1"/>
+      <w:numFmt w:val="bullet"/>
+      <w:lvlText w:val=""/>
+      <w:lvlJc w:val="left"/>
+      <w:pPr>
+        <w:ind w:left="720" w:hanging="360"/>
+      </w:pPr>
+      <w:rPr>
+        <w:rFonts w:ascii="Symbol" w:hAnsi="Symbol" w:hint="default"/>
+      </w:rPr>
+    </w:lvl>
+    <w:lvl w:ilvl="1" w:tplc="04090003">
+      <w:start w:val="1"/>
+      <w:numFmt w:val="bullet"/>
+      <w:lvlText w:val="o"/>
+      <w:lvlJc w:val="left"/>
+      <w:pPr>
+        <w:ind w:left="1440" w:hanging="360"/>
+      </w:pPr>
+      <w:rPr>
+        <w:rFonts w:ascii="Courier New" w:hAnsi="Courier New" w:cs="Courier New" w:hint="default"/>
+      </w:rPr>
+    </w:lvl>
+    <w:lvl w:ilvl="2" w:tplc="04090005">
+      <w:start w:val="1"/>
+      <w:numFmt w:val="bullet"/>
+      <w:lvlText w:val=""/>
+      <w:lvlJc w:val="left"/>
+      <w:pPr>
+        <w:ind w:left="2160" w:hanging="360"/>
+      </w:pPr>
+      <w:rPr>
+        <w:rFonts w:ascii="Wingdings" w:hAnsi="Wingdings" w:hint="default"/>
+      </w:rPr>
+    </w:lvl>
+    <w:lvl w:ilvl="3" w:tplc="04090001" w:tentative="1">
+      <w:start w:val="1"/>
+      <w:numFmt w:val="bullet"/>
+      <w:lvlText w:val=""/>
+      <w:lvlJc w:val="left"/>
+      <w:pPr>
+        <w:ind w:left="2880" w:hanging="360"/>
+      </w:pPr>
+      <w:rPr>
+        <w:rFonts w:ascii="Symbol" w:hAnsi="Symbol" w:hint="default"/>
+      </w:rPr>
+    </w:lvl>
+    <w:lvl w:ilvl="4" w:tplc="04090003" w:tentative="1">
+      <w:start w:val="1"/>
+      <w:numFmt w:val="bullet"/>
+      <w:lvlText w:val="o"/>
+      <w:lvlJc w:val="left"/>
+      <w:pPr>
+        <w:ind w:left="3600" w:hanging="360"/>
+      </w:pPr>
+      <w:rPr>
+        <w:rFonts w:ascii="Courier New" w:hAnsi="Courier New" w:cs="Courier New" w:hint="default"/>
+      </w:rPr>
+    </w:lvl>
+    <w:lvl w:ilvl="5" w:tplc="04090005" w:tentative="1">
+      <w:start w:val="1"/>
+      <w:numFmt w:val="bullet"/>
+      <w:lvlText w:val=""/>
+      <w:lvlJc w:val="left"/>
+      <w:pPr>
+        <w:ind w:left="4320" w:hanging="360"/>
+      </w:pPr>
+      <w:rPr>
+        <w:rFonts w:ascii="Wingdings" w:hAnsi="Wingdings" w:hint="default"/>
+      </w:rPr>
+    </w:lvl>
+    <w:lvl w:ilvl="6" w:tplc="04090001" w:tentative="1">
+      <w:start w:val="1"/>
+      <w:numFmt w:val="bullet"/>
+      <w:lvlText w:val=""/>
+      <w:lvlJc w:val="left"/>
+      <w:pPr>
+        <w:ind w:left="5040" w:hanging="360"/>
+      </w:pPr>
+      <w:rPr>
+        <w:rFonts w:ascii="Symbol" w:hAnsi="Symbol" w:hint="default"/>
+      </w:rPr>
+    </w:lvl>
+    <w:lvl w:ilvl="7" w:tplc="04090003" w:tentative="1">
+      <w:start w:val="1"/>
+      <w:numFmt w:val="bullet"/>
+      <w:lvlText w:val="o"/>
+      <w:lvlJc w:val="left"/>
+      <w:pPr>
+        <w:ind w:left="5760" w:hanging="360"/>
+      </w:pPr>
+      <w:rPr>
+        <w:rFonts w:ascii="Courier New" w:hAnsi="Courier New" w:cs="Courier New" w:hint="default"/>
+      </w:rPr>
+    </w:lvl>
+    <w:lvl w:ilvl="8" w:tplc="04090005" w:tentative="1">
+      <w:start w:val="1"/>
+      <w:numFmt w:val="bullet"/>
+      <w:lvlText w:val=""/>
+      <w:lvlJc w:val="left"/>
+      <w:pPr>
+        <w:ind w:left="6480" w:hanging="360"/>
+      </w:pPr>
+      <w:rPr>
+        <w:rFonts w:ascii="Wingdings" w:hAnsi="Wingdings" w:hint="default"/>
+      </w:rPr>
+    </w:lvl>
+  </w:abstractNum>
+  <w:abstractNum w:abstractNumId="2" w15:restartNumberingAfterBreak="0">
     <w:nsid w:val="4A2F42DC"/>
     <w:multiLevelType w:val="multilevel"/>
     <w:tmpl w:val="0409001F"/>
@@ -4068,7 +4528,7 @@
       </w:pPr>
     </w:lvl>
   </w:abstractNum>
-  <w:abstractNum w:abstractNumId="1" w15:restartNumberingAfterBreak="0">
+  <w:abstractNum w:abstractNumId="3" w15:restartNumberingAfterBreak="0">
     <w:nsid w:val="51783864"/>
     <w:multiLevelType w:val="multilevel"/>
     <w:tmpl w:val="0409001F"/>
@@ -4154,7 +4614,7 @@
       </w:pPr>
     </w:lvl>
   </w:abstractNum>
-  <w:abstractNum w:abstractNumId="2" w15:restartNumberingAfterBreak="0">
+  <w:abstractNum w:abstractNumId="4" w15:restartNumberingAfterBreak="0">
     <w:nsid w:val="610D6C66"/>
     <w:multiLevelType w:val="multilevel"/>
     <w:tmpl w:val="32262EF6"/>
@@ -4268,7 +4728,7 @@
       </w:pPr>
     </w:lvl>
   </w:abstractNum>
-  <w:abstractNum w:abstractNumId="3" w15:restartNumberingAfterBreak="0">
+  <w:abstractNum w:abstractNumId="5" w15:restartNumberingAfterBreak="0">
     <w:nsid w:val="6B4464A5"/>
     <w:multiLevelType w:val="multilevel"/>
     <w:tmpl w:val="5A249F66"/>
@@ -4355,7 +4815,7 @@
       </w:pPr>
     </w:lvl>
   </w:abstractNum>
-  <w:abstractNum w:abstractNumId="4" w15:restartNumberingAfterBreak="0">
+  <w:abstractNum w:abstractNumId="6" w15:restartNumberingAfterBreak="0">
     <w:nsid w:val="74A4169C"/>
     <w:multiLevelType w:val="multilevel"/>
     <w:tmpl w:val="0409001F"/>
@@ -4442,19 +4902,25 @@
     </w:lvl>
   </w:abstractNum>
   <w:num w:numId="1" w16cid:durableId="2129204268">
+    <w:abstractNumId w:val="4"/>
+  </w:num>
+  <w:num w:numId="2" w16cid:durableId="395203988">
     <w:abstractNumId w:val="2"/>
   </w:num>
-  <w:num w:numId="2" w16cid:durableId="395203988">
+  <w:num w:numId="3" w16cid:durableId="1310093779">
+    <w:abstractNumId w:val="6"/>
+  </w:num>
+  <w:num w:numId="4" w16cid:durableId="531185279">
+    <w:abstractNumId w:val="3"/>
+  </w:num>
+  <w:num w:numId="5" w16cid:durableId="1897426006">
+    <w:abstractNumId w:val="5"/>
+  </w:num>
+  <w:num w:numId="6" w16cid:durableId="264385669">
     <w:abstractNumId w:val="0"/>
   </w:num>
-  <w:num w:numId="3" w16cid:durableId="1310093779">
-    <w:abstractNumId w:val="4"/>
-  </w:num>
-  <w:num w:numId="4" w16cid:durableId="531185279">
+  <w:num w:numId="7" w16cid:durableId="1639651120">
     <w:abstractNumId w:val="1"/>
-  </w:num>
-  <w:num w:numId="5" w16cid:durableId="1897426006">
-    <w:abstractNumId w:val="3"/>
   </w:num>
 </w:numbering>
 </file>

</xml_diff>